<commit_message>
Bug fixed - When one array moves up and down, related arrays also moves. Installer added.
</commit_message>
<xml_diff>
--- a/Files/Documentation/Update Registry Front Page.docx
+++ b/Files/Documentation/Update Registry Front Page.docx
@@ -6,6 +6,7 @@
       <w:r>
         <w:rPr>
           <w:noProof/>
+          <w:lang w:bidi="ar-SA"/>
         </w:rPr>
         <mc:AlternateContent>
           <mc:Choice Requires="wps">
@@ -125,6 +126,7 @@
       <w:r>
         <w:rPr>
           <w:noProof/>
+          <w:lang w:bidi="ar-SA"/>
         </w:rPr>
         <mc:AlternateContent>
           <mc:Choice Requires="wps">
@@ -244,6 +246,7 @@
       <w:r>
         <w:rPr>
           <w:noProof/>
+          <w:lang w:bidi="ar-SA"/>
         </w:rPr>
         <mc:AlternateContent>
           <mc:Choice Requires="wps">
@@ -363,6 +366,7 @@
       <w:r>
         <w:rPr>
           <w:noProof/>
+          <w:lang w:bidi="ar-SA"/>
         </w:rPr>
         <mc:AlternateContent>
           <mc:Choice Requires="wps">
@@ -482,6 +486,7 @@
       <w:r>
         <w:rPr>
           <w:noProof/>
+          <w:lang w:bidi="ar-SA"/>
         </w:rPr>
         <mc:AlternateContent>
           <mc:Choice Requires="wps">
@@ -601,6 +606,7 @@
       <w:r>
         <w:rPr>
           <w:noProof/>
+          <w:lang w:bidi="ar-SA"/>
         </w:rPr>
         <mc:AlternateContent>
           <mc:Choice Requires="wps">
@@ -720,6 +726,7 @@
       <w:r>
         <w:rPr>
           <w:noProof/>
+          <w:lang w:bidi="ar-SA"/>
         </w:rPr>
         <mc:AlternateContent>
           <mc:Choice Requires="wps">
@@ -836,6 +843,7 @@
       <w:r>
         <w:rPr>
           <w:noProof/>
+          <w:lang w:bidi="ar-SA"/>
         </w:rPr>
         <mc:AlternateContent>
           <mc:Choice Requires="wps">
@@ -952,6 +960,7 @@
       <w:r>
         <w:rPr>
           <w:noProof/>
+          <w:lang w:bidi="ar-SA"/>
         </w:rPr>
         <mc:AlternateContent>
           <mc:Choice Requires="wps">
@@ -1068,6 +1077,7 @@
       <w:r>
         <w:rPr>
           <w:noProof/>
+          <w:lang w:bidi="ar-SA"/>
         </w:rPr>
         <mc:AlternateContent>
           <mc:Choice Requires="wps">
@@ -1184,6 +1194,7 @@
       <w:r>
         <w:rPr>
           <w:noProof/>
+          <w:lang w:bidi="ar-SA"/>
         </w:rPr>
         <mc:AlternateContent>
           <mc:Choice Requires="wps">
@@ -1300,6 +1311,7 @@
       <w:r>
         <w:rPr>
           <w:noProof/>
+          <w:lang w:bidi="ar-SA"/>
         </w:rPr>
         <mc:AlternateContent>
           <mc:Choice Requires="wps">
@@ -1416,6 +1428,7 @@
       <w:r>
         <w:rPr>
           <w:noProof/>
+          <w:lang w:bidi="ar-SA"/>
         </w:rPr>
         <mc:AlternateContent>
           <mc:Choice Requires="wps">
@@ -1532,6 +1545,7 @@
       <w:r>
         <w:rPr>
           <w:noProof/>
+          <w:lang w:bidi="ar-SA"/>
         </w:rPr>
         <mc:AlternateContent>
           <mc:Choice Requires="wps">
@@ -1649,12 +1663,13 @@
       <w:r>
         <w:rPr>
           <w:noProof/>
+          <w:lang w:bidi="ar-SA"/>
         </w:rPr>
         <w:drawing>
-          <wp:inline distT="0" distB="0" distL="0" distR="0" wp14:anchorId="45A4C5B6" wp14:editId="5D41BA9F">
-            <wp:extent cx="5760720" cy="6318051"/>
-            <wp:effectExtent l="0" t="0" r="0" b="6985"/>
-            <wp:docPr id="8" name="Picture 8"/>
+          <wp:inline distT="0" distB="0" distL="0" distR="0">
+            <wp:extent cx="5757333" cy="6231466"/>
+            <wp:effectExtent l="0" t="0" r="0" b="0"/>
+            <wp:docPr id="1" name="Picture 1"/>
             <wp:cNvGraphicFramePr>
               <a:graphicFrameLocks xmlns:a="http://schemas.openxmlformats.org/drawingml/2006/main" noChangeAspect="1"/>
             </wp:cNvGraphicFramePr>
@@ -1662,23 +1677,36 @@
               <a:graphicData uri="http://schemas.openxmlformats.org/drawingml/2006/picture">
                 <pic:pic xmlns:pic="http://schemas.openxmlformats.org/drawingml/2006/picture">
                   <pic:nvPicPr>
-                    <pic:cNvPr id="0" name=""/>
-                    <pic:cNvPicPr/>
+                    <pic:cNvPr id="0" name="Picture 1"/>
+                    <pic:cNvPicPr>
+                      <a:picLocks noChangeAspect="1" noChangeArrowheads="1"/>
+                    </pic:cNvPicPr>
                   </pic:nvPicPr>
                   <pic:blipFill>
-                    <a:blip r:embed="rId8"/>
+                    <a:blip r:embed="rId8">
+                      <a:extLst>
+                        <a:ext uri="{28A0092B-C50C-407E-A947-70E740481C1C}">
+                          <a14:useLocalDpi xmlns:a14="http://schemas.microsoft.com/office/drawing/2010/main" val="0"/>
+                        </a:ext>
+                      </a:extLst>
+                    </a:blip>
+                    <a:srcRect/>
                     <a:stretch>
                       <a:fillRect/>
                     </a:stretch>
                   </pic:blipFill>
-                  <pic:spPr>
+                  <pic:spPr bwMode="auto">
                     <a:xfrm>
                       <a:off x="0" y="0"/>
-                      <a:ext cx="5760720" cy="6318051"/>
+                      <a:ext cx="5756335" cy="6230386"/>
                     </a:xfrm>
                     <a:prstGeom prst="rect">
                       <a:avLst/>
                     </a:prstGeom>
+                    <a:noFill/>
+                    <a:ln>
+                      <a:noFill/>
+                    </a:ln>
                   </pic:spPr>
                 </pic:pic>
               </a:graphicData>

</xml_diff>